<commit_message>
Final + 1 level (beta)
</commit_message>
<xml_diff>
--- a/Бабл сценарий.docx
+++ b/Бабл сценарий.docx
@@ -58,7 +58,7 @@
         <w:t>Платформа:</w:t>
       </w:r>
       <w:r>
-        <w:t xml:space="preserve"> Мобильные устройства / ПК.</w:t>
+        <w:t xml:space="preserve"> ПК.</w:t>
       </w:r>
       <w:r>
         <w:br/>
@@ -71,13 +71,31 @@
         <w:t>Описание:</w:t>
       </w:r>
       <w:r>
-        <w:t xml:space="preserve"> Игрок управляет Баблом, живым пузырем, который отправляется в опасное, но увлекательное путешествие через различные миры пузырей. Цель игры — помочь Баблу восстановить баланс в мире пузырей, собирая магические кристаллы, избегая опасностей и побеждая врагов.</w:t>
+        <w:t xml:space="preserve"> Игрок управляет Баблом, живым пузырем, который отправляется в опасное, но увлекательное путешествие через </w:t>
+      </w:r>
+      <w:r>
+        <w:t>разные локации</w:t>
+      </w:r>
+      <w:r>
+        <w:t xml:space="preserve">. Цель игры — помочь Баблу восстановить </w:t>
+      </w:r>
+      <w:r>
+        <w:t>“</w:t>
+      </w:r>
+      <w:r>
+        <w:t>Генератор жизни</w:t>
+      </w:r>
+      <w:r>
+        <w:t>”</w:t>
+      </w:r>
+      <w:r>
+        <w:t>.</w:t>
       </w:r>
     </w:p>
     <w:p>
       <w:r>
         <w:pict w14:anchorId="3C557453">
-          <v:rect id="_x0000_i1037" style="width:0;height:1.5pt" o:hralign="center" o:hrstd="t" o:hr="t" fillcolor="#a0a0a0" stroked="f"/>
+          <v:rect id="_x0000_i1025" style="width:0;height:1.5pt" o:hralign="center" o:hrstd="t" o:hr="t" fillcolor="#a0a0a0" stroked="f"/>
         </w:pict>
       </w:r>
     </w:p>
@@ -113,11 +131,28 @@
     </w:p>
     <w:p>
       <w:r>
-        <w:t>На экране появляется сказочный мир, полный ярких пузырей. В этом мире пузырей все живут в гармонии, пока однажды злобный "Разрушитель" не пробивает огромную дыру в магической мембране, защищающей мир пузырей.</w:t>
-      </w:r>
-      <w:r>
-        <w:br/>
-        <w:t>Бабл, маленький и хрупкий, но храбрый пузырь, решает отправиться в путешествие, чтобы найти магические кристаллы и восстановить мембрану.</w:t>
+        <w:t xml:space="preserve">На экране появляется сказочный мир, полный ярких пузырей. В этом мире пузырей все живут в гармонии, пока однажды </w:t>
+      </w:r>
+      <w:r>
+        <w:t xml:space="preserve">не сломался </w:t>
+      </w:r>
+      <w:r>
+        <w:t>“</w:t>
+      </w:r>
+      <w:r>
+        <w:t>Генератор жизни</w:t>
+      </w:r>
+      <w:r>
+        <w:t>”</w:t>
+      </w:r>
+      <w:r>
+        <w:t xml:space="preserve">. Из-за начали погибать и не могли появляться новые. </w:t>
+      </w:r>
+      <w:r>
+        <w:t xml:space="preserve">Бабл, маленький и хрупкий, но храбрый пузырь, решает отправиться в путешествие, чтобы найти </w:t>
+      </w:r>
+      <w:r>
+        <w:t xml:space="preserve">детали для починки генератора. </w:t>
       </w:r>
     </w:p>
     <w:p>
@@ -141,13 +176,25 @@
       </w:r>
       <w:proofErr w:type="gramEnd"/>
       <w:r>
-        <w:t xml:space="preserve"> 5 магических кристаллов, которые находятся в разных мирах пузырей.</w:t>
+        <w:t xml:space="preserve"> магически</w:t>
+      </w:r>
+      <w:r>
+        <w:t>е</w:t>
+      </w:r>
+      <w:r>
+        <w:t xml:space="preserve"> </w:t>
+      </w:r>
+      <w:r>
+        <w:t>детали</w:t>
+      </w:r>
+      <w:r>
+        <w:t>, которые находятся в разных мирах пузырей.</w:t>
       </w:r>
     </w:p>
     <w:p>
       <w:r>
         <w:pict w14:anchorId="355C6D3E">
-          <v:rect id="_x0000_i1038" style="width:0;height:1.5pt" o:hralign="center" o:hrstd="t" o:hr="t" fillcolor="#a0a0a0" stroked="f"/>
+          <v:rect id="_x0000_i1026" style="width:0;height:1.5pt" o:hralign="center" o:hrstd="t" o:hr="t" fillcolor="#a0a0a0" stroked="f"/>
         </w:pict>
       </w:r>
     </w:p>
@@ -211,23 +258,30 @@
           <w:b/>
           <w:bCs/>
         </w:rPr>
-        <w:t>Задача</w:t>
-      </w:r>
-      <w:proofErr w:type="gramStart"/>
-      <w:r>
-        <w:rPr>
-          <w:b/>
-          <w:bCs/>
+        <w:t>Механика</w:t>
+      </w:r>
+      <w:r>
+        <w:rPr>
+          <w:b/>
+          <w:bCs/>
+          <w:lang w:val="en-US"/>
         </w:rPr>
         <w:t>:</w:t>
       </w:r>
       <w:r>
-        <w:t xml:space="preserve"> Избегать</w:t>
-      </w:r>
-      <w:proofErr w:type="gramEnd"/>
-      <w:r>
-        <w:t xml:space="preserve"> колючек растений и собирать маленькие кристаллы, чтобы открыть проход к первому магическому кристаллу.</w:t>
-      </w:r>
+        <w:rPr>
+          <w:lang w:val="en-US"/>
+        </w:rPr>
+        <w:t xml:space="preserve"> </w:t>
+      </w:r>
+      <w:proofErr w:type="spellStart"/>
+      <w:r>
+        <w:rPr>
+          <w:lang w:val="uk-UA"/>
+        </w:rPr>
+        <w:t>Марио</w:t>
+      </w:r>
+      <w:proofErr w:type="spellEnd"/>
     </w:p>
     <w:p>
       <w:pPr>
@@ -241,10 +295,25 @@
           <w:b/>
           <w:bCs/>
         </w:rPr>
-        <w:t>Враг:</w:t>
-      </w:r>
-      <w:r>
-        <w:t xml:space="preserve"> Шершни-пузырьки, которые атакуют игрока, если он слишком близко.</w:t>
+        <w:t>Задача</w:t>
+      </w:r>
+      <w:proofErr w:type="gramStart"/>
+      <w:r>
+        <w:rPr>
+          <w:b/>
+          <w:bCs/>
+        </w:rPr>
+        <w:t>:</w:t>
+      </w:r>
+      <w:r>
+        <w:t xml:space="preserve"> Избегать</w:t>
+      </w:r>
+      <w:proofErr w:type="gramEnd"/>
+      <w:r>
+        <w:t xml:space="preserve"> колючек растений и </w:t>
+      </w:r>
+      <w:r>
+        <w:t xml:space="preserve">найти первую деталь и перейти на следующий уровень. (шестеренка) </w:t>
       </w:r>
     </w:p>
     <w:p>
@@ -259,73 +328,154 @@
           <w:b/>
           <w:bCs/>
         </w:rPr>
-        <w:t>Уровень 2: "Горячие источники"</w:t>
+        <w:t>Уровень 2</w:t>
+      </w:r>
+      <w:r>
+        <w:rPr>
+          <w:b/>
+          <w:bCs/>
+          <w:lang w:val="en-US"/>
+        </w:rPr>
+        <w:t>: “</w:t>
+      </w:r>
+      <w:r>
+        <w:rPr>
+          <w:b/>
+          <w:bCs/>
+        </w:rPr>
+        <w:t>Пляж</w:t>
+      </w:r>
+      <w:r>
+        <w:rPr>
+          <w:b/>
+          <w:bCs/>
+          <w:lang w:val="en-US"/>
+        </w:rPr>
+        <w:t>”</w:t>
       </w:r>
     </w:p>
     <w:p>
       <w:pPr>
+        <w:pStyle w:val="a7"/>
         <w:numPr>
           <w:ilvl w:val="0"/>
-          <w:numId w:val="2"/>
+          <w:numId w:val="7"/>
         </w:numPr>
-      </w:pPr>
-      <w:r>
-        <w:rPr>
-          <w:b/>
-          <w:bCs/>
-        </w:rPr>
-        <w:t>Описание:</w:t>
-      </w:r>
-      <w:r>
-        <w:t xml:space="preserve"> Бабл попадает в регион с горячими источниками, где паровые струи могут разрушить его.</w:t>
+        <w:rPr>
+          <w:b/>
+          <w:bCs/>
+        </w:rPr>
+      </w:pPr>
+      <w:r>
+        <w:rPr>
+          <w:b/>
+          <w:bCs/>
+        </w:rPr>
+        <w:t>Описание</w:t>
+      </w:r>
+      <w:proofErr w:type="gramStart"/>
+      <w:r>
+        <w:rPr>
+          <w:b/>
+          <w:bCs/>
+        </w:rPr>
+        <w:t xml:space="preserve">: </w:t>
+      </w:r>
+      <w:r>
+        <w:t>После</w:t>
+      </w:r>
+      <w:proofErr w:type="gramEnd"/>
+      <w:r>
+        <w:t xml:space="preserve"> леса игрок попадает на пляж и где ему нужно добраться до океана и найти деталь. </w:t>
       </w:r>
     </w:p>
     <w:p>
       <w:pPr>
+        <w:pStyle w:val="a7"/>
         <w:numPr>
           <w:ilvl w:val="0"/>
-          <w:numId w:val="2"/>
+          <w:numId w:val="7"/>
         </w:numPr>
-      </w:pPr>
-      <w:r>
-        <w:rPr>
-          <w:b/>
-          <w:bCs/>
-        </w:rPr>
-        <w:t>Задача</w:t>
-      </w:r>
-      <w:proofErr w:type="gramStart"/>
-      <w:r>
-        <w:rPr>
-          <w:b/>
-          <w:bCs/>
-        </w:rPr>
-        <w:t>:</w:t>
-      </w:r>
-      <w:r>
-        <w:t xml:space="preserve"> Перемещаться</w:t>
-      </w:r>
-      <w:proofErr w:type="gramEnd"/>
-      <w:r>
-        <w:t xml:space="preserve"> осторожно, избегая горячего пара и лавовых пузырей, чтобы найти второй магический кристалл.</w:t>
+        <w:rPr>
+          <w:b/>
+          <w:bCs/>
+        </w:rPr>
+      </w:pPr>
+      <w:proofErr w:type="spellStart"/>
+      <w:r>
+        <w:rPr>
+          <w:b/>
+          <w:bCs/>
+          <w:lang w:val="uk-UA"/>
+        </w:rPr>
+        <w:t>Механика</w:t>
+      </w:r>
+      <w:proofErr w:type="spellEnd"/>
+      <w:r>
+        <w:rPr>
+          <w:b/>
+          <w:bCs/>
+        </w:rPr>
+        <w:t xml:space="preserve">: </w:t>
+      </w:r>
+      <w:r>
+        <w:t>Лабиринт</w:t>
+      </w:r>
+      <w:r>
+        <w:t xml:space="preserve"> (</w:t>
+      </w:r>
+      <w:proofErr w:type="spellStart"/>
+      <w:r>
+        <w:t>типо</w:t>
+      </w:r>
+      <w:proofErr w:type="spellEnd"/>
+      <w:r>
+        <w:t xml:space="preserve"> квадрат по середине и фон)</w:t>
       </w:r>
     </w:p>
     <w:p>
       <w:pPr>
+        <w:pStyle w:val="a7"/>
         <w:numPr>
           <w:ilvl w:val="0"/>
-          <w:numId w:val="2"/>
+          <w:numId w:val="7"/>
         </w:numPr>
-      </w:pPr>
-      <w:r>
-        <w:rPr>
-          <w:b/>
-          <w:bCs/>
-        </w:rPr>
-        <w:t>Враг:</w:t>
-      </w:r>
-      <w:r>
-        <w:t xml:space="preserve"> Огненные пузыри, которые движутся хаотично.</w:t>
+        <w:rPr>
+          <w:b/>
+          <w:bCs/>
+        </w:rPr>
+      </w:pPr>
+      <w:r>
+        <w:rPr>
+          <w:b/>
+          <w:bCs/>
+        </w:rPr>
+        <w:t>Задача</w:t>
+      </w:r>
+      <w:proofErr w:type="gramStart"/>
+      <w:r>
+        <w:rPr>
+          <w:b/>
+          <w:bCs/>
+        </w:rPr>
+        <w:t xml:space="preserve">: </w:t>
+      </w:r>
+      <w:r>
+        <w:t>Добраться</w:t>
+      </w:r>
+      <w:proofErr w:type="gramEnd"/>
+      <w:r>
+        <w:rPr>
+          <w:b/>
+          <w:bCs/>
+        </w:rPr>
+        <w:t xml:space="preserve"> </w:t>
+      </w:r>
+      <w:r>
+        <w:t>до</w:t>
+      </w:r>
+      <w:r>
+        <w:t xml:space="preserve"> воды и найти деталь</w:t>
       </w:r>
     </w:p>
     <w:p>
@@ -340,7 +490,21 @@
           <w:b/>
           <w:bCs/>
         </w:rPr>
-        <w:t>Уровень 3: "Глубины океана"</w:t>
+        <w:t xml:space="preserve">Уровень </w:t>
+      </w:r>
+      <w:r>
+        <w:rPr>
+          <w:b/>
+          <w:bCs/>
+        </w:rPr>
+        <w:t>3</w:t>
+      </w:r>
+      <w:r>
+        <w:rPr>
+          <w:b/>
+          <w:bCs/>
+        </w:rPr>
+        <w:t>: "Глубины океана"</w:t>
       </w:r>
     </w:p>
     <w:p>
@@ -358,7 +522,18 @@
         <w:t>Описание:</w:t>
       </w:r>
       <w:r>
-        <w:t xml:space="preserve"> Подводный мир пузырей, полный таинственных существ и течений.</w:t>
+        <w:t xml:space="preserve"> Подводный мир пузырей</w:t>
+      </w:r>
+      <w:r>
+        <w:t xml:space="preserve"> и </w:t>
+      </w:r>
+      <w:proofErr w:type="spellStart"/>
+      <w:r>
+        <w:t>опасносте</w:t>
+      </w:r>
+      <w:proofErr w:type="spellEnd"/>
+      <w:r>
+        <w:t>.</w:t>
       </w:r>
     </w:p>
     <w:p>
@@ -373,7 +548,7 @@
           <w:b/>
           <w:bCs/>
         </w:rPr>
-        <w:t>Задача</w:t>
+        <w:t>Механика</w:t>
       </w:r>
       <w:proofErr w:type="gramStart"/>
       <w:r>
@@ -384,11 +559,14 @@
         <w:t>:</w:t>
       </w:r>
       <w:r>
-        <w:t xml:space="preserve"> Собирать</w:t>
+        <w:t xml:space="preserve"> </w:t>
+      </w:r>
+      <w:r>
+        <w:t>Просто</w:t>
       </w:r>
       <w:proofErr w:type="gramEnd"/>
       <w:r>
-        <w:t xml:space="preserve"> пузырьки воздуха, чтобы не лопнуть, и избегать электрических медуз.</w:t>
+        <w:t xml:space="preserve"> он может спокойно двигаться по всему экрану. Но если он дотронется до верха или низа (скалы). Он умрет. </w:t>
       </w:r>
     </w:p>
     <w:p>
@@ -403,32 +581,32 @@
           <w:b/>
           <w:bCs/>
         </w:rPr>
-        <w:t>Враг:</w:t>
-      </w:r>
-      <w:r>
-        <w:t xml:space="preserve"> Гигантский краб, который охраняет третий магический кристалл.</w:t>
+        <w:t>Задача:</w:t>
+      </w:r>
+      <w:r>
+        <w:t xml:space="preserve"> избегать </w:t>
+      </w:r>
+      <w:r>
+        <w:t>мусор (</w:t>
+      </w:r>
+      <w:proofErr w:type="spellStart"/>
+      <w:r>
+        <w:t>типо</w:t>
+      </w:r>
+      <w:proofErr w:type="spellEnd"/>
+      <w:r>
+        <w:t xml:space="preserve"> камни и разная мелочь)</w:t>
+      </w:r>
+      <w:r>
+        <w:t xml:space="preserve">, пуль батискафа и найти деталь. </w:t>
       </w:r>
     </w:p>
     <w:p>
       <w:pPr>
-        <w:rPr>
-          <w:b/>
-          <w:bCs/>
-        </w:rPr>
-      </w:pPr>
-      <w:r>
-        <w:rPr>
-          <w:b/>
-          <w:bCs/>
-        </w:rPr>
-        <w:t>Уровень 4: "Город стеклянных пузырей"</w:t>
-      </w:r>
-    </w:p>
-    <w:p>
-      <w:pPr>
+        <w:pStyle w:val="a7"/>
         <w:numPr>
           <w:ilvl w:val="0"/>
-          <w:numId w:val="4"/>
+          <w:numId w:val="3"/>
         </w:numPr>
       </w:pPr>
       <w:r>
@@ -436,140 +614,13 @@
           <w:b/>
           <w:bCs/>
         </w:rPr>
-        <w:lastRenderedPageBreak/>
-        <w:t>Описание:</w:t>
-      </w:r>
-      <w:r>
-        <w:t xml:space="preserve"> Город, построенный из стеклянных пузырей, которые могут разбиться от малейшего прикосновения.</w:t>
-      </w:r>
-    </w:p>
-    <w:p>
-      <w:pPr>
-        <w:numPr>
-          <w:ilvl w:val="0"/>
-          <w:numId w:val="4"/>
-        </w:numPr>
-      </w:pPr>
-      <w:r>
-        <w:rPr>
-          <w:b/>
-          <w:bCs/>
-        </w:rPr>
-        <w:t>Задача</w:t>
-      </w:r>
-      <w:proofErr w:type="gramStart"/>
-      <w:r>
-        <w:rPr>
-          <w:b/>
-          <w:bCs/>
-        </w:rPr>
-        <w:t>:</w:t>
-      </w:r>
-      <w:r>
-        <w:t xml:space="preserve"> Перемещаться</w:t>
-      </w:r>
-      <w:proofErr w:type="gramEnd"/>
-      <w:r>
-        <w:t xml:space="preserve"> аккуратно, не задев стеклянные конструкции, и решить головоломки для открытия доступа к четвертому магическому кристаллу.</w:t>
-      </w:r>
-    </w:p>
-    <w:p>
-      <w:pPr>
-        <w:numPr>
-          <w:ilvl w:val="0"/>
-          <w:numId w:val="4"/>
-        </w:numPr>
-      </w:pPr>
-      <w:r>
-        <w:rPr>
-          <w:b/>
-          <w:bCs/>
-        </w:rPr>
         <w:t>Враг:</w:t>
       </w:r>
       <w:r>
-        <w:t xml:space="preserve"> Пузырьковые охранники, которые патрулируют город.</w:t>
-      </w:r>
-    </w:p>
-    <w:p>
-      <w:pPr>
-        <w:rPr>
-          <w:b/>
-          <w:bCs/>
-        </w:rPr>
-      </w:pPr>
-      <w:r>
-        <w:rPr>
-          <w:b/>
-          <w:bCs/>
-        </w:rPr>
-        <w:t>Уровень 5: "Облачный замок"</w:t>
-      </w:r>
-    </w:p>
-    <w:p>
-      <w:pPr>
-        <w:numPr>
-          <w:ilvl w:val="0"/>
-          <w:numId w:val="5"/>
-        </w:numPr>
-      </w:pPr>
-      <w:r>
-        <w:rPr>
-          <w:b/>
-          <w:bCs/>
-        </w:rPr>
-        <w:t>Описание:</w:t>
-      </w:r>
-      <w:r>
-        <w:t xml:space="preserve"> Замок на вершине облаков, где живет Разрушитель.</w:t>
-      </w:r>
-    </w:p>
-    <w:p>
-      <w:pPr>
-        <w:numPr>
-          <w:ilvl w:val="0"/>
-          <w:numId w:val="5"/>
-        </w:numPr>
-      </w:pPr>
-      <w:r>
-        <w:rPr>
-          <w:b/>
-          <w:bCs/>
-        </w:rPr>
-        <w:t>Задача</w:t>
-      </w:r>
-      <w:proofErr w:type="gramStart"/>
-      <w:r>
-        <w:rPr>
-          <w:b/>
-          <w:bCs/>
-        </w:rPr>
-        <w:t>:</w:t>
-      </w:r>
-      <w:r>
-        <w:t xml:space="preserve"> Пройти</w:t>
-      </w:r>
-      <w:proofErr w:type="gramEnd"/>
-      <w:r>
-        <w:t xml:space="preserve"> через ловушки, разгадывать загадки и сразиться с Разрушителем, чтобы забрать последний магический кристалл.</w:t>
-      </w:r>
-    </w:p>
-    <w:p>
-      <w:pPr>
-        <w:numPr>
-          <w:ilvl w:val="0"/>
-          <w:numId w:val="5"/>
-        </w:numPr>
-      </w:pPr>
-      <w:r>
-        <w:rPr>
-          <w:b/>
-          <w:bCs/>
-        </w:rPr>
-        <w:t>Финальный босс:</w:t>
-      </w:r>
-      <w:r>
-        <w:t xml:space="preserve"> Разрушитель — огромный пузырь с шипами, который использует вихри и атаки снарядами.</w:t>
+        <w:t xml:space="preserve"> </w:t>
+      </w:r>
+      <w:r>
+        <w:t xml:space="preserve">Батискаф (босс) </w:t>
       </w:r>
     </w:p>
     <w:p/>
@@ -1033,6 +1084,95 @@
     </w:lvl>
   </w:abstractNum>
   <w:abstractNum w:abstractNumId="3" w15:restartNumberingAfterBreak="0">
+    <w:nsid w:val="676430AD"/>
+    <w:multiLevelType w:val="hybridMultilevel"/>
+    <w:tmpl w:val="3076A23C"/>
+    <w:lvl w:ilvl="0" w:tplc="0419000F">
+      <w:start w:val="1"/>
+      <w:numFmt w:val="decimal"/>
+      <w:lvlText w:val="%1."/>
+      <w:lvlJc w:val="left"/>
+      <w:pPr>
+        <w:ind w:left="720" w:hanging="360"/>
+      </w:pPr>
+      <w:rPr>
+        <w:rFonts w:hint="default"/>
+      </w:rPr>
+    </w:lvl>
+    <w:lvl w:ilvl="1" w:tplc="04190019" w:tentative="1">
+      <w:start w:val="1"/>
+      <w:numFmt w:val="lowerLetter"/>
+      <w:lvlText w:val="%2."/>
+      <w:lvlJc w:val="left"/>
+      <w:pPr>
+        <w:ind w:left="1440" w:hanging="360"/>
+      </w:pPr>
+    </w:lvl>
+    <w:lvl w:ilvl="2" w:tplc="0419001B" w:tentative="1">
+      <w:start w:val="1"/>
+      <w:numFmt w:val="lowerRoman"/>
+      <w:lvlText w:val="%3."/>
+      <w:lvlJc w:val="right"/>
+      <w:pPr>
+        <w:ind w:left="2160" w:hanging="180"/>
+      </w:pPr>
+    </w:lvl>
+    <w:lvl w:ilvl="3" w:tplc="0419000F" w:tentative="1">
+      <w:start w:val="1"/>
+      <w:numFmt w:val="decimal"/>
+      <w:lvlText w:val="%4."/>
+      <w:lvlJc w:val="left"/>
+      <w:pPr>
+        <w:ind w:left="2880" w:hanging="360"/>
+      </w:pPr>
+    </w:lvl>
+    <w:lvl w:ilvl="4" w:tplc="04190019" w:tentative="1">
+      <w:start w:val="1"/>
+      <w:numFmt w:val="lowerLetter"/>
+      <w:lvlText w:val="%5."/>
+      <w:lvlJc w:val="left"/>
+      <w:pPr>
+        <w:ind w:left="3600" w:hanging="360"/>
+      </w:pPr>
+    </w:lvl>
+    <w:lvl w:ilvl="5" w:tplc="0419001B" w:tentative="1">
+      <w:start w:val="1"/>
+      <w:numFmt w:val="lowerRoman"/>
+      <w:lvlText w:val="%6."/>
+      <w:lvlJc w:val="right"/>
+      <w:pPr>
+        <w:ind w:left="4320" w:hanging="180"/>
+      </w:pPr>
+    </w:lvl>
+    <w:lvl w:ilvl="6" w:tplc="0419000F" w:tentative="1">
+      <w:start w:val="1"/>
+      <w:numFmt w:val="decimal"/>
+      <w:lvlText w:val="%7."/>
+      <w:lvlJc w:val="left"/>
+      <w:pPr>
+        <w:ind w:left="5040" w:hanging="360"/>
+      </w:pPr>
+    </w:lvl>
+    <w:lvl w:ilvl="7" w:tplc="04190019" w:tentative="1">
+      <w:start w:val="1"/>
+      <w:numFmt w:val="lowerLetter"/>
+      <w:lvlText w:val="%8."/>
+      <w:lvlJc w:val="left"/>
+      <w:pPr>
+        <w:ind w:left="5760" w:hanging="360"/>
+      </w:pPr>
+    </w:lvl>
+    <w:lvl w:ilvl="8" w:tplc="0419001B" w:tentative="1">
+      <w:start w:val="1"/>
+      <w:numFmt w:val="lowerRoman"/>
+      <w:lvlText w:val="%9."/>
+      <w:lvlJc w:val="right"/>
+      <w:pPr>
+        <w:ind w:left="6480" w:hanging="180"/>
+      </w:pPr>
+    </w:lvl>
+  </w:abstractNum>
+  <w:abstractNum w:abstractNumId="4" w15:restartNumberingAfterBreak="0">
     <w:nsid w:val="6A4F2ACF"/>
     <w:multiLevelType w:val="multilevel"/>
     <w:tmpl w:val="057CA580"/>
@@ -1181,7 +1321,7 @@
       </w:rPr>
     </w:lvl>
   </w:abstractNum>
-  <w:abstractNum w:abstractNumId="4" w15:restartNumberingAfterBreak="0">
+  <w:abstractNum w:abstractNumId="5" w15:restartNumberingAfterBreak="0">
     <w:nsid w:val="6D2745AC"/>
     <w:multiLevelType w:val="multilevel"/>
     <w:tmpl w:val="1A3EFA88"/>
@@ -1201,6 +1341,155 @@
         <w:sz w:val="20"/>
       </w:rPr>
     </w:lvl>
+    <w:lvl w:ilvl="1">
+      <w:start w:val="1"/>
+      <w:numFmt w:val="bullet"/>
+      <w:lvlText w:val="o"/>
+      <w:lvlJc w:val="left"/>
+      <w:pPr>
+        <w:tabs>
+          <w:tab w:val="num" w:pos="1440"/>
+        </w:tabs>
+        <w:ind w:left="1440" w:hanging="360"/>
+      </w:pPr>
+      <w:rPr>
+        <w:rFonts w:ascii="Courier New" w:hAnsi="Courier New" w:hint="default"/>
+        <w:sz w:val="20"/>
+      </w:rPr>
+    </w:lvl>
+    <w:lvl w:ilvl="2" w:tentative="1">
+      <w:start w:val="1"/>
+      <w:numFmt w:val="bullet"/>
+      <w:lvlText w:val=""/>
+      <w:lvlJc w:val="left"/>
+      <w:pPr>
+        <w:tabs>
+          <w:tab w:val="num" w:pos="2160"/>
+        </w:tabs>
+        <w:ind w:left="2160" w:hanging="360"/>
+      </w:pPr>
+      <w:rPr>
+        <w:rFonts w:ascii="Wingdings" w:hAnsi="Wingdings" w:hint="default"/>
+        <w:sz w:val="20"/>
+      </w:rPr>
+    </w:lvl>
+    <w:lvl w:ilvl="3" w:tentative="1">
+      <w:start w:val="1"/>
+      <w:numFmt w:val="bullet"/>
+      <w:lvlText w:val=""/>
+      <w:lvlJc w:val="left"/>
+      <w:pPr>
+        <w:tabs>
+          <w:tab w:val="num" w:pos="2880"/>
+        </w:tabs>
+        <w:ind w:left="2880" w:hanging="360"/>
+      </w:pPr>
+      <w:rPr>
+        <w:rFonts w:ascii="Wingdings" w:hAnsi="Wingdings" w:hint="default"/>
+        <w:sz w:val="20"/>
+      </w:rPr>
+    </w:lvl>
+    <w:lvl w:ilvl="4" w:tentative="1">
+      <w:start w:val="1"/>
+      <w:numFmt w:val="bullet"/>
+      <w:lvlText w:val=""/>
+      <w:lvlJc w:val="left"/>
+      <w:pPr>
+        <w:tabs>
+          <w:tab w:val="num" w:pos="3600"/>
+        </w:tabs>
+        <w:ind w:left="3600" w:hanging="360"/>
+      </w:pPr>
+      <w:rPr>
+        <w:rFonts w:ascii="Wingdings" w:hAnsi="Wingdings" w:hint="default"/>
+        <w:sz w:val="20"/>
+      </w:rPr>
+    </w:lvl>
+    <w:lvl w:ilvl="5" w:tentative="1">
+      <w:start w:val="1"/>
+      <w:numFmt w:val="bullet"/>
+      <w:lvlText w:val=""/>
+      <w:lvlJc w:val="left"/>
+      <w:pPr>
+        <w:tabs>
+          <w:tab w:val="num" w:pos="4320"/>
+        </w:tabs>
+        <w:ind w:left="4320" w:hanging="360"/>
+      </w:pPr>
+      <w:rPr>
+        <w:rFonts w:ascii="Wingdings" w:hAnsi="Wingdings" w:hint="default"/>
+        <w:sz w:val="20"/>
+      </w:rPr>
+    </w:lvl>
+    <w:lvl w:ilvl="6" w:tentative="1">
+      <w:start w:val="1"/>
+      <w:numFmt w:val="bullet"/>
+      <w:lvlText w:val=""/>
+      <w:lvlJc w:val="left"/>
+      <w:pPr>
+        <w:tabs>
+          <w:tab w:val="num" w:pos="5040"/>
+        </w:tabs>
+        <w:ind w:left="5040" w:hanging="360"/>
+      </w:pPr>
+      <w:rPr>
+        <w:rFonts w:ascii="Wingdings" w:hAnsi="Wingdings" w:hint="default"/>
+        <w:sz w:val="20"/>
+      </w:rPr>
+    </w:lvl>
+    <w:lvl w:ilvl="7" w:tentative="1">
+      <w:start w:val="1"/>
+      <w:numFmt w:val="bullet"/>
+      <w:lvlText w:val=""/>
+      <w:lvlJc w:val="left"/>
+      <w:pPr>
+        <w:tabs>
+          <w:tab w:val="num" w:pos="5760"/>
+        </w:tabs>
+        <w:ind w:left="5760" w:hanging="360"/>
+      </w:pPr>
+      <w:rPr>
+        <w:rFonts w:ascii="Wingdings" w:hAnsi="Wingdings" w:hint="default"/>
+        <w:sz w:val="20"/>
+      </w:rPr>
+    </w:lvl>
+    <w:lvl w:ilvl="8" w:tentative="1">
+      <w:start w:val="1"/>
+      <w:numFmt w:val="bullet"/>
+      <w:lvlText w:val=""/>
+      <w:lvlJc w:val="left"/>
+      <w:pPr>
+        <w:tabs>
+          <w:tab w:val="num" w:pos="6480"/>
+        </w:tabs>
+        <w:ind w:left="6480" w:hanging="360"/>
+      </w:pPr>
+      <w:rPr>
+        <w:rFonts w:ascii="Wingdings" w:hAnsi="Wingdings" w:hint="default"/>
+        <w:sz w:val="20"/>
+      </w:rPr>
+    </w:lvl>
+  </w:abstractNum>
+  <w:abstractNum w:abstractNumId="6" w15:restartNumberingAfterBreak="0">
+    <w:nsid w:val="7FC618F3"/>
+    <w:multiLevelType w:val="multilevel"/>
+    <w:tmpl w:val="1A3EFA88"/>
+    <w:lvl w:ilvl="0">
+      <w:start w:val="1"/>
+      <w:numFmt w:val="bullet"/>
+      <w:lvlText w:val=""/>
+      <w:lvlJc w:val="left"/>
+      <w:pPr>
+        <w:tabs>
+          <w:tab w:val="num" w:pos="720"/>
+        </w:tabs>
+        <w:ind w:left="720" w:hanging="360"/>
+      </w:pPr>
+      <w:rPr>
+        <w:rFonts w:ascii="Symbol" w:hAnsi="Symbol" w:hint="default"/>
+        <w:sz w:val="20"/>
+      </w:rPr>
+    </w:lvl>
     <w:lvl w:ilvl="1" w:tentative="1">
       <w:start w:val="1"/>
       <w:numFmt w:val="bullet"/>
@@ -1331,10 +1620,10 @@
     </w:lvl>
   </w:abstractNum>
   <w:num w:numId="1" w16cid:durableId="2050303848">
-    <w:abstractNumId w:val="4"/>
+    <w:abstractNumId w:val="5"/>
   </w:num>
   <w:num w:numId="2" w16cid:durableId="1730572706">
-    <w:abstractNumId w:val="3"/>
+    <w:abstractNumId w:val="4"/>
   </w:num>
   <w:num w:numId="3" w16cid:durableId="65150071">
     <w:abstractNumId w:val="0"/>
@@ -1344,6 +1633,12 @@
   </w:num>
   <w:num w:numId="5" w16cid:durableId="417294963">
     <w:abstractNumId w:val="1"/>
+  </w:num>
+  <w:num w:numId="6" w16cid:durableId="1968973649">
+    <w:abstractNumId w:val="3"/>
+  </w:num>
+  <w:num w:numId="7" w16cid:durableId="2130931542">
+    <w:abstractNumId w:val="6"/>
   </w:num>
 </w:numbering>
 </file>
@@ -1951,6 +2246,7 @@
   <w:style w:type="character" w:default="1" w:styleId="a0">
     <w:name w:val="Default Paragraph Font"/>
     <w:uiPriority w:val="1"/>
+    <w:semiHidden/>
     <w:unhideWhenUsed/>
   </w:style>
   <w:style w:type="table" w:default="1" w:styleId="a1">

</xml_diff>